<commit_message>
SRS and Differences nearly complete
</commit_message>
<xml_diff>
--- a/Final Turn In Stuff/SRSDifferences.docx
+++ b/Final Turn In Stuff/SRSDifferences.docx
@@ -39,7 +39,7 @@
           <w:sz w:val="32"/>
           <w:szCs w:val="32"/>
         </w:rPr>
-        <w:t>Overall Summary</w:t>
+        <w:t>Detailed</w:t>
       </w:r>
       <w:r>
         <w:rPr>
@@ -48,7 +48,7 @@
           <w:sz w:val="32"/>
           <w:szCs w:val="32"/>
         </w:rPr>
-        <w:t xml:space="preserve"> and Explanation</w:t>
+        <w:t xml:space="preserve"> Explanation</w:t>
       </w:r>
       <w:r>
         <w:rPr>
@@ -64,7 +64,32 @@
       <w:pPr>
         <w:rPr>
           <w:rFonts w:ascii="Times New Roman" w:hAnsi="Times New Roman" w:cs="Times New Roman"/>
-          <w:b/>
+          <w:sz w:val="24"/>
+          <w:szCs w:val="24"/>
+        </w:rPr>
+      </w:pPr>
+      <w:r>
+        <w:rPr>
+          <w:rFonts w:ascii="Times New Roman" w:hAnsi="Times New Roman" w:cs="Times New Roman"/>
+          <w:b/>
+          <w:sz w:val="24"/>
+          <w:szCs w:val="24"/>
+        </w:rPr>
+        <w:t xml:space="preserve">Removal of Optional Items - </w:t>
+      </w:r>
+      <w:r>
+        <w:rPr>
+          <w:rFonts w:ascii="Times New Roman" w:hAnsi="Times New Roman" w:cs="Times New Roman"/>
+          <w:sz w:val="24"/>
+          <w:szCs w:val="24"/>
+        </w:rPr>
+        <w:t xml:space="preserve">The clients requested changes throughout the quarter, including some a week and a half before the deadline, so we didn't have time to address the optional items. </w:t>
+      </w:r>
+    </w:p>
+    <w:p>
+      <w:pPr>
+        <w:rPr>
+          <w:rFonts w:ascii="Times New Roman" w:hAnsi="Times New Roman" w:cs="Times New Roman"/>
           <w:sz w:val="24"/>
           <w:szCs w:val="24"/>
         </w:rPr>
@@ -78,12 +103,28 @@
         </w:rPr>
         <w:t>Diagram</w:t>
       </w:r>
-    </w:p>
-    <w:p>
-      <w:pPr>
-        <w:rPr>
-          <w:rFonts w:ascii="Times New Roman" w:hAnsi="Times New Roman" w:cs="Times New Roman"/>
-          <w:b/>
+      <w:r>
+        <w:rPr>
+          <w:rFonts w:ascii="Times New Roman" w:hAnsi="Times New Roman" w:cs="Times New Roman"/>
+          <w:b/>
+          <w:sz w:val="24"/>
+          <w:szCs w:val="24"/>
+        </w:rPr>
+        <w:t xml:space="preserve"> - </w:t>
+      </w:r>
+      <w:r>
+        <w:rPr>
+          <w:rFonts w:ascii="Times New Roman" w:hAnsi="Times New Roman" w:cs="Times New Roman"/>
+          <w:sz w:val="24"/>
+          <w:szCs w:val="24"/>
+        </w:rPr>
+        <w:t>We updated the diagram to reflect the application as it stands now.</w:t>
+      </w:r>
+    </w:p>
+    <w:p>
+      <w:pPr>
+        <w:rPr>
+          <w:rFonts w:ascii="Times New Roman" w:hAnsi="Times New Roman" w:cs="Times New Roman"/>
           <w:sz w:val="24"/>
           <w:szCs w:val="24"/>
         </w:rPr>
@@ -97,6 +138,65 @@
         </w:rPr>
         <w:t>Custom Keypads</w:t>
       </w:r>
+      <w:r>
+        <w:rPr>
+          <w:rFonts w:ascii="Times New Roman" w:hAnsi="Times New Roman" w:cs="Times New Roman"/>
+          <w:b/>
+          <w:sz w:val="24"/>
+          <w:szCs w:val="24"/>
+        </w:rPr>
+        <w:t xml:space="preserve"> - </w:t>
+      </w:r>
+      <w:r>
+        <w:rPr>
+          <w:rFonts w:ascii="Times New Roman" w:hAnsi="Times New Roman" w:cs="Times New Roman"/>
+          <w:sz w:val="24"/>
+          <w:szCs w:val="24"/>
+        </w:rPr>
+        <w:t>We built custom keypads for text entry because we wanted to show only the numbers or only the letters and the Windows built in keyboard didn't allow for this. We feel that the keypads allow for easier use, easier error checking</w:t>
+      </w:r>
+      <w:r>
+        <w:rPr>
+          <w:rFonts w:ascii="Times New Roman" w:hAnsi="Times New Roman" w:cs="Times New Roman"/>
+          <w:sz w:val="24"/>
+          <w:szCs w:val="24"/>
+        </w:rPr>
+        <w:t>,</w:t>
+      </w:r>
+      <w:r>
+        <w:rPr>
+          <w:rFonts w:ascii="Times New Roman" w:hAnsi="Times New Roman" w:cs="Times New Roman"/>
+          <w:sz w:val="24"/>
+          <w:szCs w:val="24"/>
+        </w:rPr>
+        <w:t xml:space="preserve"> and add to the aesthetics of the software. </w:t>
+      </w:r>
+    </w:p>
+    <w:p>
+      <w:pPr>
+        <w:rPr>
+          <w:rFonts w:ascii="Times New Roman" w:hAnsi="Times New Roman" w:cs="Times New Roman"/>
+          <w:sz w:val="24"/>
+          <w:szCs w:val="24"/>
+        </w:rPr>
+      </w:pPr>
+      <w:r>
+        <w:rPr>
+          <w:rFonts w:ascii="Times New Roman" w:hAnsi="Times New Roman" w:cs="Times New Roman"/>
+          <w:b/>
+          <w:sz w:val="24"/>
+          <w:szCs w:val="24"/>
+        </w:rPr>
+        <w:t xml:space="preserve">Menu Bar - </w:t>
+      </w:r>
+      <w:r>
+        <w:rPr>
+          <w:rFonts w:ascii="Times New Roman" w:hAnsi="Times New Roman" w:cs="Times New Roman"/>
+          <w:sz w:val="24"/>
+          <w:szCs w:val="24"/>
+        </w:rPr>
+        <w:t xml:space="preserve">We added a menu bar because we wanted to restrict access to the exit button. A clerk can only exit the program if they haven't started a work day or their work day is complete. The menu bar also holds the help files, which are always accessible. </w:t>
+      </w:r>
     </w:p>
     <w:p>
       <w:pPr>
@@ -121,7 +221,23 @@
           <w:sz w:val="24"/>
           <w:szCs w:val="24"/>
         </w:rPr>
-        <w:t xml:space="preserve">After a demonstration of the help files for the creel clerks, the client requested a </w:t>
+        <w:t xml:space="preserve">After a demonstration of the help files </w:t>
+      </w:r>
+      <w:r>
+        <w:rPr>
+          <w:rFonts w:ascii="Times New Roman" w:hAnsi="Times New Roman" w:cs="Times New Roman"/>
+          <w:sz w:val="24"/>
+          <w:szCs w:val="24"/>
+        </w:rPr>
+        <w:t xml:space="preserve">included in the application </w:t>
+      </w:r>
+      <w:r>
+        <w:rPr>
+          <w:rFonts w:ascii="Times New Roman" w:hAnsi="Times New Roman" w:cs="Times New Roman"/>
+          <w:sz w:val="24"/>
+          <w:szCs w:val="24"/>
+        </w:rPr>
+        <w:t xml:space="preserve">for the creel clerks, the client requested a </w:t>
       </w:r>
       <w:proofErr w:type="spellStart"/>
       <w:r>
@@ -141,6 +257,14 @@
         </w:rPr>
         <w:t xml:space="preserve"> version for use in the office.</w:t>
       </w:r>
+      <w:r>
+        <w:rPr>
+          <w:rFonts w:ascii="Times New Roman" w:hAnsi="Times New Roman" w:cs="Times New Roman"/>
+          <w:sz w:val="24"/>
+          <w:szCs w:val="24"/>
+        </w:rPr>
+        <w:t xml:space="preserve"> It is included in the binder under User Manual.</w:t>
+      </w:r>
     </w:p>
     <w:p>
       <w:pPr>
@@ -205,7 +329,55 @@
           <w:sz w:val="24"/>
           <w:szCs w:val="24"/>
         </w:rPr>
-        <w:t xml:space="preserve">creel survey page because the counts and the types were the only pieces of data collected. We separated the counts into a separate button/control. We're able to enforce collection at the beginning and ending of a location and provide a reminder on the hour. </w:t>
+        <w:t>creel survey page because the counts and the types were the only pieces of data collected. We separated the counts into a separate button/control. We're able to enforce collection</w:t>
+      </w:r>
+      <w:r>
+        <w:rPr>
+          <w:rFonts w:ascii="Times New Roman" w:hAnsi="Times New Roman" w:cs="Times New Roman"/>
+          <w:sz w:val="24"/>
+          <w:szCs w:val="24"/>
+        </w:rPr>
+        <w:t xml:space="preserve"> of count data</w:t>
+      </w:r>
+      <w:r>
+        <w:rPr>
+          <w:rFonts w:ascii="Times New Roman" w:hAnsi="Times New Roman" w:cs="Times New Roman"/>
+          <w:sz w:val="24"/>
+          <w:szCs w:val="24"/>
+        </w:rPr>
+        <w:t xml:space="preserve"> at the beginning and ending of a location and provide a reminder </w:t>
+      </w:r>
+      <w:r>
+        <w:rPr>
+          <w:rFonts w:ascii="Times New Roman" w:hAnsi="Times New Roman" w:cs="Times New Roman"/>
+          <w:sz w:val="24"/>
+          <w:szCs w:val="24"/>
+        </w:rPr>
+        <w:t>each</w:t>
+      </w:r>
+      <w:r>
+        <w:rPr>
+          <w:rFonts w:ascii="Times New Roman" w:hAnsi="Times New Roman" w:cs="Times New Roman"/>
+          <w:sz w:val="24"/>
+          <w:szCs w:val="24"/>
+        </w:rPr>
+        <w:t xml:space="preserve"> hour</w:t>
+      </w:r>
+      <w:r>
+        <w:rPr>
+          <w:rFonts w:ascii="Times New Roman" w:hAnsi="Times New Roman" w:cs="Times New Roman"/>
+          <w:sz w:val="24"/>
+          <w:szCs w:val="24"/>
+        </w:rPr>
+        <w:t xml:space="preserve"> spent at the location</w:t>
+      </w:r>
+      <w:r>
+        <w:rPr>
+          <w:rFonts w:ascii="Times New Roman" w:hAnsi="Times New Roman" w:cs="Times New Roman"/>
+          <w:sz w:val="24"/>
+          <w:szCs w:val="24"/>
+        </w:rPr>
+        <w:t xml:space="preserve">. </w:t>
       </w:r>
     </w:p>
     <w:p>
@@ -240,14 +412,29 @@
           <w:sz w:val="24"/>
           <w:szCs w:val="24"/>
         </w:rPr>
-        <w:t xml:space="preserve">Originally the client wanted to remind the clerk when time at a location was up if the survey was a bus route type, but the amount of time was too varied to warrant this. They also wanted to give the clerk flexibility to finish the current survey and other location duties. </w:t>
-      </w:r>
-    </w:p>
-    <w:p>
-      <w:pPr>
-        <w:rPr>
-          <w:rFonts w:ascii="Times New Roman" w:hAnsi="Times New Roman" w:cs="Times New Roman"/>
-          <w:b/>
+        <w:t>Originally the client wanted to remind the clerk when time at a location was up if the survey was a bus route type, but the amount of time</w:t>
+      </w:r>
+      <w:r>
+        <w:rPr>
+          <w:rFonts w:ascii="Times New Roman" w:hAnsi="Times New Roman" w:cs="Times New Roman"/>
+          <w:sz w:val="24"/>
+          <w:szCs w:val="24"/>
+        </w:rPr>
+        <w:t xml:space="preserve"> spent at each location</w:t>
+      </w:r>
+      <w:r>
+        <w:rPr>
+          <w:rFonts w:ascii="Times New Roman" w:hAnsi="Times New Roman" w:cs="Times New Roman"/>
+          <w:sz w:val="24"/>
+          <w:szCs w:val="24"/>
+        </w:rPr>
+        <w:t xml:space="preserve"> was too varied to warrant this. They also wanted to give the clerk flexibility to finish the current survey and other location duties. </w:t>
+      </w:r>
+    </w:p>
+    <w:p>
+      <w:pPr>
+        <w:rPr>
+          <w:rFonts w:ascii="Times New Roman" w:hAnsi="Times New Roman" w:cs="Times New Roman"/>
           <w:sz w:val="24"/>
           <w:szCs w:val="24"/>
         </w:rPr>
@@ -261,12 +448,36 @@
         </w:rPr>
         <w:t>Separate Fish Objects for Released Fish</w:t>
       </w:r>
-    </w:p>
-    <w:p>
-      <w:pPr>
-        <w:rPr>
-          <w:rFonts w:ascii="Times New Roman" w:hAnsi="Times New Roman" w:cs="Times New Roman"/>
-          <w:b/>
+      <w:r>
+        <w:rPr>
+          <w:rFonts w:ascii="Times New Roman" w:hAnsi="Times New Roman" w:cs="Times New Roman"/>
+          <w:b/>
+          <w:sz w:val="24"/>
+          <w:szCs w:val="24"/>
+        </w:rPr>
+        <w:t xml:space="preserve"> - </w:t>
+      </w:r>
+      <w:r>
+        <w:rPr>
+          <w:rFonts w:ascii="Times New Roman" w:hAnsi="Times New Roman" w:cs="Times New Roman"/>
+          <w:sz w:val="24"/>
+          <w:szCs w:val="24"/>
+        </w:rPr>
+        <w:t>The client decided that there should be separate fish objects for each released fish. For example a released fish with a total field of 5 would res</w:t>
+      </w:r>
+      <w:r>
+        <w:rPr>
+          <w:rFonts w:ascii="Times New Roman" w:hAnsi="Times New Roman" w:cs="Times New Roman"/>
+          <w:sz w:val="24"/>
+          <w:szCs w:val="24"/>
+        </w:rPr>
+        <w:t xml:space="preserve">ult in 5 separate fish objects with totals of 1. </w:t>
+      </w:r>
+    </w:p>
+    <w:p>
+      <w:pPr>
+        <w:rPr>
+          <w:rFonts w:ascii="Times New Roman" w:hAnsi="Times New Roman" w:cs="Times New Roman"/>
           <w:sz w:val="24"/>
           <w:szCs w:val="24"/>
         </w:rPr>
@@ -280,24 +491,81 @@
         </w:rPr>
         <w:t>Removal of Previous Party Access</w:t>
       </w:r>
-    </w:p>
-    <w:p>
-      <w:pPr>
-        <w:rPr>
-          <w:rFonts w:ascii="Times New Roman" w:hAnsi="Times New Roman" w:cs="Times New Roman"/>
-          <w:b/>
-          <w:sz w:val="24"/>
-          <w:szCs w:val="24"/>
-        </w:rPr>
-      </w:pPr>
-      <w:r>
-        <w:rPr>
-          <w:rFonts w:ascii="Times New Roman" w:hAnsi="Times New Roman" w:cs="Times New Roman"/>
-          <w:b/>
-          <w:sz w:val="24"/>
-          <w:szCs w:val="24"/>
-        </w:rPr>
-        <w:t>Menu Bar</w:t>
+      <w:r>
+        <w:rPr>
+          <w:rFonts w:ascii="Times New Roman" w:hAnsi="Times New Roman" w:cs="Times New Roman"/>
+          <w:b/>
+          <w:sz w:val="24"/>
+          <w:szCs w:val="24"/>
+        </w:rPr>
+        <w:t xml:space="preserve"> - </w:t>
+      </w:r>
+      <w:r>
+        <w:rPr>
+          <w:rFonts w:ascii="Times New Roman" w:hAnsi="Times New Roman" w:cs="Times New Roman"/>
+          <w:sz w:val="24"/>
+          <w:szCs w:val="24"/>
+        </w:rPr>
+        <w:t xml:space="preserve">Originally the client wanted the software to mimic the paper form as much as possible. However as we </w:t>
+      </w:r>
+      <w:r>
+        <w:rPr>
+          <w:rFonts w:ascii="Times New Roman" w:hAnsi="Times New Roman" w:cs="Times New Roman"/>
+          <w:sz w:val="24"/>
+          <w:szCs w:val="24"/>
+        </w:rPr>
+        <w:t>discussed going between and editing the parties, the client brought up some issues that they are having with the clerks fabricating data and</w:t>
+      </w:r>
+      <w:r>
+        <w:rPr>
+          <w:rFonts w:ascii="Times New Roman" w:hAnsi="Times New Roman" w:cs="Times New Roman"/>
+          <w:sz w:val="24"/>
+          <w:szCs w:val="24"/>
+        </w:rPr>
+        <w:t xml:space="preserve"> it became apparent that accessing </w:t>
+      </w:r>
+      <w:r>
+        <w:rPr>
+          <w:rFonts w:ascii="Times New Roman" w:hAnsi="Times New Roman" w:cs="Times New Roman"/>
+          <w:sz w:val="24"/>
+          <w:szCs w:val="24"/>
+        </w:rPr>
+        <w:t xml:space="preserve">the previous parties wasn't necessary or desirable. </w:t>
+      </w:r>
+    </w:p>
+    <w:p>
+      <w:pPr>
+        <w:rPr>
+          <w:rFonts w:ascii="Times New Roman" w:hAnsi="Times New Roman" w:cs="Times New Roman"/>
+          <w:sz w:val="24"/>
+          <w:szCs w:val="24"/>
+        </w:rPr>
+      </w:pPr>
+      <w:r>
+        <w:rPr>
+          <w:rFonts w:ascii="Times New Roman" w:hAnsi="Times New Roman" w:cs="Times New Roman"/>
+          <w:b/>
+          <w:sz w:val="24"/>
+          <w:szCs w:val="24"/>
+        </w:rPr>
+        <w:lastRenderedPageBreak/>
+        <w:t xml:space="preserve">Edit and Delete Fish - </w:t>
+      </w:r>
+      <w:r>
+        <w:rPr>
+          <w:rFonts w:ascii="Times New Roman" w:hAnsi="Times New Roman" w:cs="Times New Roman"/>
+          <w:sz w:val="24"/>
+          <w:szCs w:val="24"/>
+        </w:rPr>
+        <w:t xml:space="preserve">Originally the client wanted the clerk to be able to edit and delete any of the fish associated with the location but after discussing it further they decided they didn't want the clerk to be able to edit or delete any of the fish. We thought this might cause issues if the clerk made a mistake in entering the data, so we proposed allowing for editing and deleting fish associated with the current party. </w:t>
+      </w:r>
+      <w:r>
+        <w:rPr>
+          <w:rFonts w:ascii="Times New Roman" w:hAnsi="Times New Roman" w:cs="Times New Roman"/>
+          <w:sz w:val="24"/>
+          <w:szCs w:val="24"/>
+        </w:rPr>
+        <w:t xml:space="preserve">The clients agreed with us. </w:t>
       </w:r>
     </w:p>
     <w:p>
@@ -515,25 +783,32 @@
           <w:sz w:val="24"/>
           <w:szCs w:val="24"/>
         </w:rPr>
-        <w:t>Bus route number added as a requirement if the bus route is selected.</w:t>
-      </w:r>
-    </w:p>
-    <w:p>
-      <w:pPr>
-        <w:rPr>
-          <w:rFonts w:ascii="Times New Roman" w:hAnsi="Times New Roman" w:cs="Times New Roman"/>
-          <w:sz w:val="24"/>
-          <w:szCs w:val="24"/>
-        </w:rPr>
-      </w:pPr>
-      <w:r>
-        <w:rPr>
-          <w:rFonts w:ascii="Times New Roman" w:hAnsi="Times New Roman" w:cs="Times New Roman"/>
-          <w:b/>
-          <w:sz w:val="24"/>
-          <w:szCs w:val="24"/>
-        </w:rPr>
-        <w:lastRenderedPageBreak/>
+        <w:t>Bus route number added as a requireme</w:t>
+      </w:r>
+      <w:r>
+        <w:rPr>
+          <w:rFonts w:ascii="Times New Roman" w:hAnsi="Times New Roman" w:cs="Times New Roman"/>
+          <w:sz w:val="24"/>
+          <w:szCs w:val="24"/>
+        </w:rPr>
+        <w:t xml:space="preserve">nt if the bus route is selected. Updated Functional Requirements to include path to data. </w:t>
+      </w:r>
+    </w:p>
+    <w:p>
+      <w:pPr>
+        <w:rPr>
+          <w:rFonts w:ascii="Times New Roman" w:hAnsi="Times New Roman" w:cs="Times New Roman"/>
+          <w:sz w:val="24"/>
+          <w:szCs w:val="24"/>
+        </w:rPr>
+      </w:pPr>
+      <w:r>
+        <w:rPr>
+          <w:rFonts w:ascii="Times New Roman" w:hAnsi="Times New Roman" w:cs="Times New Roman"/>
+          <w:b/>
+          <w:sz w:val="24"/>
+          <w:szCs w:val="24"/>
+        </w:rPr>
         <w:t xml:space="preserve">3.3 </w:t>
       </w:r>
       <w:r>
@@ -542,7 +817,63 @@
           <w:sz w:val="24"/>
           <w:szCs w:val="24"/>
         </w:rPr>
-        <w:t xml:space="preserve">Added the Location Pressure button /control, use case for no angler parties at a location, and use case for a species type of none.  Updated the countdown timer to a count up timer, species and kept/released to species being the only field shown on adding a fish and added details about released fish being separate fish objects for each released fish. Removed previous parties being accessible via arrow buttons. </w:t>
+        <w:t>Added the Location Pressure button /control, use case for no angler parties at a location, use case for a species type of none</w:t>
+      </w:r>
+      <w:r>
+        <w:rPr>
+          <w:rFonts w:ascii="Times New Roman" w:hAnsi="Times New Roman" w:cs="Times New Roman"/>
+          <w:sz w:val="24"/>
+          <w:szCs w:val="24"/>
+        </w:rPr>
+        <w:t>, delete button, and edit capabilities</w:t>
+      </w:r>
+      <w:r>
+        <w:rPr>
+          <w:rFonts w:ascii="Times New Roman" w:hAnsi="Times New Roman" w:cs="Times New Roman"/>
+          <w:sz w:val="24"/>
+          <w:szCs w:val="24"/>
+        </w:rPr>
+        <w:t>.  Updated the countdown timer to a count up timer, species and kept/released to species</w:t>
+      </w:r>
+      <w:r>
+        <w:rPr>
+          <w:rFonts w:ascii="Times New Roman" w:hAnsi="Times New Roman" w:cs="Times New Roman"/>
+          <w:sz w:val="24"/>
+          <w:szCs w:val="24"/>
+        </w:rPr>
+        <w:t>, notes button, and delete button</w:t>
+      </w:r>
+      <w:r>
+        <w:rPr>
+          <w:rFonts w:ascii="Times New Roman" w:hAnsi="Times New Roman" w:cs="Times New Roman"/>
+          <w:sz w:val="24"/>
+          <w:szCs w:val="24"/>
+        </w:rPr>
+        <w:t xml:space="preserve"> being the only field</w:t>
+      </w:r>
+      <w:r>
+        <w:rPr>
+          <w:rFonts w:ascii="Times New Roman" w:hAnsi="Times New Roman" w:cs="Times New Roman"/>
+          <w:sz w:val="24"/>
+          <w:szCs w:val="24"/>
+        </w:rPr>
+        <w:t>s</w:t>
+      </w:r>
+      <w:r>
+        <w:rPr>
+          <w:rFonts w:ascii="Times New Roman" w:hAnsi="Times New Roman" w:cs="Times New Roman"/>
+          <w:sz w:val="24"/>
+          <w:szCs w:val="24"/>
+        </w:rPr>
+        <w:t xml:space="preserve"> shown on adding a fish and added details about released fish being separate fish objects for each released fish. Removed previous parties being accessible via arrow buttons. </w:t>
+      </w:r>
+      <w:r>
+        <w:rPr>
+          <w:rFonts w:ascii="Times New Roman" w:hAnsi="Times New Roman" w:cs="Times New Roman"/>
+          <w:sz w:val="24"/>
+          <w:szCs w:val="24"/>
+        </w:rPr>
+        <w:t xml:space="preserve">Updated Functional Requirements to include path to data. </w:t>
       </w:r>
     </w:p>
     <w:p>

</xml_diff>

<commit_message>
Team Report and Documentation Stuff
</commit_message>
<xml_diff>
--- a/Final Turn In Stuff/SRSDifferences.docx
+++ b/Final Turn In Stuff/SRSDifferences.docx
@@ -153,7 +153,23 @@
           <w:sz w:val="24"/>
           <w:szCs w:val="24"/>
         </w:rPr>
-        <w:t>We built custom keypads for text entry because we wanted to show only the numbers or only the letters and the Windows built in keyboard didn't allow for this. We feel that the keypads allow for easier use, easier error checking</w:t>
+        <w:t xml:space="preserve">We built custom keypads for text entry because we wanted to show </w:t>
+      </w:r>
+      <w:r>
+        <w:rPr>
+          <w:rFonts w:ascii="Times New Roman" w:hAnsi="Times New Roman" w:cs="Times New Roman"/>
+          <w:sz w:val="24"/>
+          <w:szCs w:val="24"/>
+        </w:rPr>
+        <w:t>only the letters or the numbers</w:t>
+      </w:r>
+      <w:r>
+        <w:rPr>
+          <w:rFonts w:ascii="Times New Roman" w:hAnsi="Times New Roman" w:cs="Times New Roman"/>
+          <w:sz w:val="24"/>
+          <w:szCs w:val="24"/>
+        </w:rPr>
+        <w:t xml:space="preserve"> and the Windows built in keyboard didn't allow for this. We feel that the keypads allow for easier use, easier error checking</w:t>
       </w:r>
       <w:r>
         <w:rPr>
@@ -446,6 +462,66 @@
           <w:sz w:val="24"/>
           <w:szCs w:val="24"/>
         </w:rPr>
+        <w:t xml:space="preserve">Name Dropdown - </w:t>
+      </w:r>
+      <w:r>
+        <w:rPr>
+          <w:rFonts w:ascii="Times New Roman" w:hAnsi="Times New Roman" w:cs="Times New Roman"/>
+          <w:sz w:val="24"/>
+          <w:szCs w:val="24"/>
+        </w:rPr>
+        <w:t>Originally the client wanted the clerk to type in their initials</w:t>
+      </w:r>
+      <w:r>
+        <w:rPr>
+          <w:rFonts w:ascii="Times New Roman" w:hAnsi="Times New Roman" w:cs="Times New Roman"/>
+          <w:sz w:val="24"/>
+          <w:szCs w:val="24"/>
+        </w:rPr>
+        <w:t xml:space="preserve"> and they later decided to create a look up table for this information.</w:t>
+      </w:r>
+    </w:p>
+    <w:p>
+      <w:pPr>
+        <w:rPr>
+          <w:rFonts w:ascii="Times New Roman" w:hAnsi="Times New Roman" w:cs="Times New Roman"/>
+          <w:sz w:val="24"/>
+          <w:szCs w:val="24"/>
+        </w:rPr>
+      </w:pPr>
+      <w:r>
+        <w:rPr>
+          <w:rFonts w:ascii="Times New Roman" w:hAnsi="Times New Roman" w:cs="Times New Roman"/>
+          <w:b/>
+          <w:sz w:val="24"/>
+          <w:szCs w:val="24"/>
+        </w:rPr>
+        <w:t xml:space="preserve">Mark Dropdown - </w:t>
+      </w:r>
+      <w:r>
+        <w:rPr>
+          <w:rFonts w:ascii="Times New Roman" w:hAnsi="Times New Roman" w:cs="Times New Roman"/>
+          <w:sz w:val="24"/>
+          <w:szCs w:val="24"/>
+        </w:rPr>
+        <w:t xml:space="preserve">Originally the client wanted a toggle for the fin clip, but asked the database team to include mark information, so we changed the toggle to a dropdown to include the additional options. </w:t>
+      </w:r>
+    </w:p>
+    <w:p>
+      <w:pPr>
+        <w:rPr>
+          <w:rFonts w:ascii="Times New Roman" w:hAnsi="Times New Roman" w:cs="Times New Roman"/>
+          <w:sz w:val="24"/>
+          <w:szCs w:val="24"/>
+        </w:rPr>
+      </w:pPr>
+      <w:r>
+        <w:rPr>
+          <w:rFonts w:ascii="Times New Roman" w:hAnsi="Times New Roman" w:cs="Times New Roman"/>
+          <w:b/>
+          <w:sz w:val="24"/>
+          <w:szCs w:val="24"/>
+        </w:rPr>
         <w:t>Separate Fish Objects for Released Fish</w:t>
       </w:r>
       <w:r>
@@ -489,6 +565,33 @@
           <w:sz w:val="24"/>
           <w:szCs w:val="24"/>
         </w:rPr>
+        <w:lastRenderedPageBreak/>
+        <w:t xml:space="preserve">Creel Objects - </w:t>
+      </w:r>
+      <w:r>
+        <w:rPr>
+          <w:rFonts w:ascii="Times New Roman" w:hAnsi="Times New Roman" w:cs="Times New Roman"/>
+          <w:sz w:val="24"/>
+          <w:szCs w:val="24"/>
+        </w:rPr>
+        <w:t xml:space="preserve">Originally we had planned to save the data to log files as it was collected. We decided to save the data into objects instead and create JSON at the end of the day. </w:t>
+      </w:r>
+    </w:p>
+    <w:p>
+      <w:pPr>
+        <w:rPr>
+          <w:rFonts w:ascii="Times New Roman" w:hAnsi="Times New Roman" w:cs="Times New Roman"/>
+          <w:sz w:val="24"/>
+          <w:szCs w:val="24"/>
+        </w:rPr>
+      </w:pPr>
+      <w:r>
+        <w:rPr>
+          <w:rFonts w:ascii="Times New Roman" w:hAnsi="Times New Roman" w:cs="Times New Roman"/>
+          <w:b/>
+          <w:sz w:val="24"/>
+          <w:szCs w:val="24"/>
+        </w:rPr>
         <w:t>Removal of Previous Party Access</w:t>
       </w:r>
       <w:r>
@@ -548,7 +651,6 @@
           <w:sz w:val="24"/>
           <w:szCs w:val="24"/>
         </w:rPr>
-        <w:lastRenderedPageBreak/>
         <w:t xml:space="preserve">Edit and Delete Fish - </w:t>
       </w:r>
       <w:r>
@@ -566,6 +668,58 @@
           <w:szCs w:val="24"/>
         </w:rPr>
         <w:t xml:space="preserve">The clients agreed with us. </w:t>
+      </w:r>
+    </w:p>
+    <w:p>
+      <w:pPr>
+        <w:rPr>
+          <w:rFonts w:ascii="Times New Roman" w:hAnsi="Times New Roman" w:cs="Times New Roman"/>
+          <w:sz w:val="24"/>
+          <w:szCs w:val="24"/>
+        </w:rPr>
+      </w:pPr>
+      <w:r>
+        <w:rPr>
+          <w:rFonts w:ascii="Times New Roman" w:hAnsi="Times New Roman" w:cs="Times New Roman"/>
+          <w:b/>
+          <w:sz w:val="24"/>
+          <w:szCs w:val="24"/>
+        </w:rPr>
+        <w:t xml:space="preserve">JSON - </w:t>
+      </w:r>
+      <w:r>
+        <w:rPr>
+          <w:rFonts w:ascii="Times New Roman" w:hAnsi="Times New Roman" w:cs="Times New Roman"/>
+          <w:sz w:val="24"/>
+          <w:szCs w:val="24"/>
+        </w:rPr>
+        <w:t xml:space="preserve">The final version for uploading is included in this document, it wasn't available in Fall. The uploaded JSON goes to a QA portion of the database instead of directly into the database as was originally planned. </w:t>
+      </w:r>
+    </w:p>
+    <w:p>
+      <w:pPr>
+        <w:rPr>
+          <w:rFonts w:ascii="Times New Roman" w:hAnsi="Times New Roman" w:cs="Times New Roman"/>
+          <w:sz w:val="24"/>
+          <w:szCs w:val="24"/>
+        </w:rPr>
+      </w:pPr>
+      <w:r>
+        <w:rPr>
+          <w:rFonts w:ascii="Times New Roman" w:hAnsi="Times New Roman" w:cs="Times New Roman"/>
+          <w:b/>
+          <w:sz w:val="24"/>
+          <w:szCs w:val="24"/>
+        </w:rPr>
+        <w:t xml:space="preserve">Simulated Field Tests - </w:t>
+      </w:r>
+      <w:r>
+        <w:rPr>
+          <w:rFonts w:ascii="Times New Roman" w:hAnsi="Times New Roman" w:cs="Times New Roman"/>
+          <w:sz w:val="24"/>
+          <w:szCs w:val="24"/>
+        </w:rPr>
+        <w:t xml:space="preserve">Originally we planned to conduct a field test at the lake. Unfortunately we ran out of time and tested the tablet at home without an internet connection hooked up. </w:t>
       </w:r>
     </w:p>
     <w:p>
@@ -783,6 +937,14 @@
           <w:sz w:val="24"/>
           <w:szCs w:val="24"/>
         </w:rPr>
+        <w:t xml:space="preserve">Initials changed to a name drop down. </w:t>
+      </w:r>
+      <w:r>
+        <w:rPr>
+          <w:rFonts w:ascii="Times New Roman" w:hAnsi="Times New Roman" w:cs="Times New Roman"/>
+          <w:sz w:val="24"/>
+          <w:szCs w:val="24"/>
+        </w:rPr>
         <w:t>Bus route number added as a requireme</w:t>
       </w:r>
       <w:r>
@@ -791,7 +953,23 @@
           <w:sz w:val="24"/>
           <w:szCs w:val="24"/>
         </w:rPr>
-        <w:t xml:space="preserve">nt if the bus route is selected. Updated Functional Requirements to include path to data. </w:t>
+        <w:t xml:space="preserve">nt if the bus route is selected. Updated Functional Requirements to include </w:t>
+      </w:r>
+      <w:r>
+        <w:rPr>
+          <w:rFonts w:ascii="Times New Roman" w:hAnsi="Times New Roman" w:cs="Times New Roman"/>
+          <w:sz w:val="24"/>
+          <w:szCs w:val="24"/>
+        </w:rPr>
+        <w:t>Welcome Screen User Interface and Creel Work Object</w:t>
+      </w:r>
+      <w:r>
+        <w:rPr>
+          <w:rFonts w:ascii="Times New Roman" w:hAnsi="Times New Roman" w:cs="Times New Roman"/>
+          <w:sz w:val="24"/>
+          <w:szCs w:val="24"/>
+        </w:rPr>
+        <w:t xml:space="preserve">. </w:t>
       </w:r>
     </w:p>
     <w:p>
@@ -833,7 +1011,63 @@
           <w:sz w:val="24"/>
           <w:szCs w:val="24"/>
         </w:rPr>
-        <w:t>.  Updated the countdown timer to a count up timer, species and kept/released to species</w:t>
+        <w:t>.  Updated the countdown timer to a count up timer,</w:t>
+      </w:r>
+      <w:r>
+        <w:rPr>
+          <w:rFonts w:ascii="Times New Roman" w:hAnsi="Times New Roman" w:cs="Times New Roman"/>
+          <w:sz w:val="24"/>
+          <w:szCs w:val="24"/>
+        </w:rPr>
+        <w:t xml:space="preserve"> fin clip toggle to a mark </w:t>
+      </w:r>
+      <w:r>
+        <w:rPr>
+          <w:rFonts w:ascii="Times New Roman" w:hAnsi="Times New Roman" w:cs="Times New Roman"/>
+          <w:sz w:val="24"/>
+          <w:szCs w:val="24"/>
+        </w:rPr>
+        <w:t xml:space="preserve">dropdown, </w:t>
+      </w:r>
+      <w:r>
+        <w:rPr>
+          <w:rFonts w:ascii="Times New Roman" w:hAnsi="Times New Roman" w:cs="Times New Roman"/>
+          <w:sz w:val="24"/>
+          <w:szCs w:val="24"/>
+        </w:rPr>
+        <w:t xml:space="preserve">species and kept/released </w:t>
+      </w:r>
+      <w:r>
+        <w:rPr>
+          <w:rFonts w:ascii="Times New Roman" w:hAnsi="Times New Roman" w:cs="Times New Roman"/>
+          <w:sz w:val="24"/>
+          <w:szCs w:val="24"/>
+        </w:rPr>
+        <w:t xml:space="preserve">initially shown </w:t>
+      </w:r>
+      <w:r>
+        <w:rPr>
+          <w:rFonts w:ascii="Times New Roman" w:hAnsi="Times New Roman" w:cs="Times New Roman"/>
+          <w:sz w:val="24"/>
+          <w:szCs w:val="24"/>
+        </w:rPr>
+        <w:t xml:space="preserve">to </w:t>
+      </w:r>
+      <w:r>
+        <w:rPr>
+          <w:rFonts w:ascii="Times New Roman" w:hAnsi="Times New Roman" w:cs="Times New Roman"/>
+          <w:sz w:val="24"/>
+          <w:szCs w:val="24"/>
+        </w:rPr>
+        <w:t xml:space="preserve">the </w:t>
+      </w:r>
+      <w:r>
+        <w:rPr>
+          <w:rFonts w:ascii="Times New Roman" w:hAnsi="Times New Roman" w:cs="Times New Roman"/>
+          <w:sz w:val="24"/>
+          <w:szCs w:val="24"/>
+        </w:rPr>
+        <w:t>species</w:t>
       </w:r>
       <w:r>
         <w:rPr>
@@ -865,15 +1099,82 @@
           <w:sz w:val="24"/>
           <w:szCs w:val="24"/>
         </w:rPr>
-        <w:t xml:space="preserve"> shown on adding a fish and added details about released fish being separate fish objects for each released fish. Removed previous parties being accessible via arrow buttons. </w:t>
-      </w:r>
-      <w:r>
-        <w:rPr>
-          <w:rFonts w:ascii="Times New Roman" w:hAnsi="Times New Roman" w:cs="Times New Roman"/>
-          <w:sz w:val="24"/>
-          <w:szCs w:val="24"/>
-        </w:rPr>
-        <w:t xml:space="preserve">Updated Functional Requirements to include path to data. </w:t>
+        <w:t xml:space="preserve"> shown on adding a </w:t>
+      </w:r>
+      <w:r>
+        <w:rPr>
+          <w:rFonts w:ascii="Times New Roman" w:hAnsi="Times New Roman" w:cs="Times New Roman"/>
+          <w:sz w:val="24"/>
+          <w:szCs w:val="24"/>
+        </w:rPr>
+        <w:lastRenderedPageBreak/>
+        <w:t xml:space="preserve">fish and added details about released fish being separate fish objects for each released fish. Removed previous parties being accessible via arrow buttons. </w:t>
+      </w:r>
+      <w:r>
+        <w:rPr>
+          <w:rFonts w:ascii="Times New Roman" w:hAnsi="Times New Roman" w:cs="Times New Roman"/>
+          <w:sz w:val="24"/>
+          <w:szCs w:val="24"/>
+        </w:rPr>
+        <w:t xml:space="preserve">Updated Functional Requirements to include </w:t>
+      </w:r>
+      <w:r>
+        <w:rPr>
+          <w:rFonts w:ascii="Times New Roman" w:hAnsi="Times New Roman" w:cs="Times New Roman"/>
+          <w:sz w:val="24"/>
+          <w:szCs w:val="24"/>
+        </w:rPr>
+        <w:t>Location Pressure</w:t>
+      </w:r>
+      <w:r>
+        <w:rPr>
+          <w:rFonts w:ascii="Times New Roman" w:hAnsi="Times New Roman" w:cs="Times New Roman"/>
+          <w:sz w:val="24"/>
+          <w:szCs w:val="24"/>
+        </w:rPr>
+        <w:t xml:space="preserve"> Control, Creel Survey Object, Creel Party Object, Creel Angler Object, and Creel Fish Object</w:t>
+      </w:r>
+      <w:r>
+        <w:rPr>
+          <w:rFonts w:ascii="Times New Roman" w:hAnsi="Times New Roman" w:cs="Times New Roman"/>
+          <w:sz w:val="24"/>
+          <w:szCs w:val="24"/>
+        </w:rPr>
+        <w:t>.</w:t>
+      </w:r>
+    </w:p>
+    <w:p>
+      <w:pPr>
+        <w:rPr>
+          <w:rFonts w:ascii="Times New Roman" w:hAnsi="Times New Roman" w:cs="Times New Roman"/>
+          <w:sz w:val="24"/>
+          <w:szCs w:val="24"/>
+        </w:rPr>
+      </w:pPr>
+      <w:r>
+        <w:rPr>
+          <w:rFonts w:ascii="Times New Roman" w:hAnsi="Times New Roman" w:cs="Times New Roman"/>
+          <w:b/>
+          <w:sz w:val="24"/>
+          <w:szCs w:val="24"/>
+        </w:rPr>
+        <w:t xml:space="preserve">3.4 </w:t>
+      </w:r>
+      <w:r>
+        <w:rPr>
+          <w:rFonts w:ascii="Times New Roman" w:hAnsi="Times New Roman" w:cs="Times New Roman"/>
+          <w:sz w:val="24"/>
+          <w:szCs w:val="24"/>
+        </w:rPr>
+        <w:t>Added detail about uploading the JSON, it goes to a QA section for approval.</w:t>
+      </w:r>
+      <w:r>
+        <w:rPr>
+          <w:rFonts w:ascii="Times New Roman" w:hAnsi="Times New Roman" w:cs="Times New Roman"/>
+          <w:sz w:val="24"/>
+          <w:szCs w:val="24"/>
+        </w:rPr>
+        <w:t xml:space="preserve"> </w:t>
       </w:r>
     </w:p>
     <w:p>
@@ -1005,6 +1306,58 @@
           <w:sz w:val="24"/>
           <w:szCs w:val="24"/>
         </w:rPr>
+        <w:t xml:space="preserve">5.3 </w:t>
+      </w:r>
+      <w:r>
+        <w:rPr>
+          <w:rFonts w:ascii="Times New Roman" w:hAnsi="Times New Roman" w:cs="Times New Roman"/>
+          <w:sz w:val="24"/>
+          <w:szCs w:val="24"/>
+        </w:rPr>
+        <w:t>Changed field testing to simulated field testing.</w:t>
+      </w:r>
+    </w:p>
+    <w:p>
+      <w:pPr>
+        <w:rPr>
+          <w:rFonts w:ascii="Times New Roman" w:hAnsi="Times New Roman" w:cs="Times New Roman"/>
+          <w:sz w:val="24"/>
+          <w:szCs w:val="24"/>
+        </w:rPr>
+      </w:pPr>
+      <w:r>
+        <w:rPr>
+          <w:rFonts w:ascii="Times New Roman" w:hAnsi="Times New Roman" w:cs="Times New Roman"/>
+          <w:b/>
+          <w:sz w:val="24"/>
+          <w:szCs w:val="24"/>
+        </w:rPr>
+        <w:t xml:space="preserve">6 </w:t>
+      </w:r>
+      <w:r>
+        <w:rPr>
+          <w:rFonts w:ascii="Times New Roman" w:hAnsi="Times New Roman" w:cs="Times New Roman"/>
+          <w:sz w:val="24"/>
+          <w:szCs w:val="24"/>
+        </w:rPr>
+        <w:t>Removed documentation of testing.</w:t>
+      </w:r>
+    </w:p>
+    <w:p>
+      <w:pPr>
+        <w:rPr>
+          <w:rFonts w:ascii="Times New Roman" w:hAnsi="Times New Roman" w:cs="Times New Roman"/>
+          <w:sz w:val="24"/>
+          <w:szCs w:val="24"/>
+        </w:rPr>
+      </w:pPr>
+      <w:r>
+        <w:rPr>
+          <w:rFonts w:ascii="Times New Roman" w:hAnsi="Times New Roman" w:cs="Times New Roman"/>
+          <w:b/>
+          <w:sz w:val="24"/>
+          <w:szCs w:val="24"/>
+        </w:rPr>
         <w:t xml:space="preserve">Appendix A </w:t>
       </w:r>
       <w:r>
@@ -1083,7 +1436,68 @@
           <w:sz w:val="24"/>
           <w:szCs w:val="24"/>
         </w:rPr>
+        <w:t xml:space="preserve">Appendix D </w:t>
+      </w:r>
+      <w:r>
+        <w:rPr>
+          <w:rFonts w:ascii="Times New Roman" w:hAnsi="Times New Roman" w:cs="Times New Roman"/>
+          <w:sz w:val="24"/>
+          <w:szCs w:val="24"/>
+        </w:rPr>
+        <w:t>Added a diagram for what makes up a complete fish.</w:t>
+      </w:r>
+    </w:p>
+    <w:p>
+      <w:pPr>
+        <w:rPr>
+          <w:rFonts w:ascii="Times New Roman" w:hAnsi="Times New Roman" w:cs="Times New Roman"/>
+          <w:sz w:val="24"/>
+          <w:szCs w:val="24"/>
+        </w:rPr>
+      </w:pPr>
+      <w:r>
+        <w:rPr>
+          <w:rFonts w:ascii="Times New Roman" w:hAnsi="Times New Roman" w:cs="Times New Roman"/>
+          <w:b/>
+          <w:sz w:val="24"/>
+          <w:szCs w:val="24"/>
+        </w:rPr>
         <w:t xml:space="preserve">Appendix E </w:t>
+      </w:r>
+      <w:r>
+        <w:rPr>
+          <w:rFonts w:ascii="Times New Roman" w:hAnsi="Times New Roman" w:cs="Times New Roman"/>
+          <w:sz w:val="24"/>
+          <w:szCs w:val="24"/>
+        </w:rPr>
+        <w:t>Added the JSON output format.</w:t>
+      </w:r>
+    </w:p>
+    <w:p>
+      <w:pPr>
+        <w:rPr>
+          <w:rFonts w:ascii="Times New Roman" w:hAnsi="Times New Roman" w:cs="Times New Roman"/>
+          <w:sz w:val="24"/>
+          <w:szCs w:val="24"/>
+        </w:rPr>
+      </w:pPr>
+      <w:r>
+        <w:rPr>
+          <w:rFonts w:ascii="Times New Roman" w:hAnsi="Times New Roman" w:cs="Times New Roman"/>
+          <w:b/>
+          <w:sz w:val="24"/>
+          <w:szCs w:val="24"/>
+        </w:rPr>
+        <w:t>Appendix G</w:t>
+      </w:r>
+      <w:r>
+        <w:rPr>
+          <w:rFonts w:ascii="Times New Roman" w:hAnsi="Times New Roman" w:cs="Times New Roman"/>
+          <w:b/>
+          <w:sz w:val="24"/>
+          <w:szCs w:val="24"/>
+        </w:rPr>
+        <w:t xml:space="preserve"> </w:t>
       </w:r>
       <w:r>
         <w:rPr>

</xml_diff>